<commit_message>
corrected x labels - vertical
</commit_message>
<xml_diff>
--- a/pjn_lab8/rezultat.docx
+++ b/pjn_lab8/rezultat.docx
@@ -221,17 +221,7 @@
           <w:color w:val="24292E"/>
           <w:sz w:val="24"/>
           <w:szCs w:val="24"/>
-          <w:lang w:val="en-US" w:eastAsia="pl-PL"/>
-        </w:rPr>
-        <w:br/>
-      </w:r>
-      <w:r>
-        <w:rPr>
-          <w:rFonts w:ascii="Segoe UI" w:eastAsia="Times New Roman" w:hAnsi="Segoe UI" w:cs="Segoe UI"/>
-          <w:color w:val="24292E"/>
-          <w:sz w:val="24"/>
-          <w:szCs w:val="24"/>
-          <w:lang w:val="en-US" w:eastAsia="pl-PL"/>
+          <w:lang w:eastAsia="pl-PL"/>
         </w:rPr>
         <w:br/>
       </w:r>
@@ -243,7 +233,7 @@
           <w:szCs w:val="24"/>
           <w:lang w:eastAsia="pl-PL"/>
         </w:rPr>
-        <w:t xml:space="preserve">7. </w:t>
+        <w:br/>
       </w:r>
       <w:r>
         <w:rPr>
@@ -253,6 +243,16 @@
           <w:szCs w:val="24"/>
           <w:lang w:eastAsia="pl-PL"/>
         </w:rPr>
+        <w:t xml:space="preserve">7. </w:t>
+      </w:r>
+      <w:r>
+        <w:rPr>
+          <w:rFonts w:ascii="Segoe UI" w:eastAsia="Times New Roman" w:hAnsi="Segoe UI" w:cs="Segoe UI"/>
+          <w:color w:val="24292E"/>
+          <w:sz w:val="24"/>
+          <w:szCs w:val="24"/>
+          <w:lang w:eastAsia="pl-PL"/>
+        </w:rPr>
         <w:t>Przedstaw 100 najczęściej rozpoznanych wyrażeń, wraz z podaniem liczby ich wystąpień oraz kategorii semantycznej (tzn. niskopoziomowej (drobnoziarnistej) klasy przypisanej przez NER).</w:t>
       </w:r>
     </w:p>
@@ -264,6 +264,9 @@
         </w:rPr>
       </w:pPr>
       <w:r>
+        <w:rPr>
+          <w:lang w:val="en-US"/>
+        </w:rPr>
         <w:br/>
       </w:r>
       <w:r>
@@ -2522,7 +2525,7 @@
           <wp:inline distT="0" distB="0" distL="0" distR="0">
             <wp:extent cx="5762625" cy="3067050"/>
             <wp:effectExtent l="0" t="0" r="9525" b="0"/>
-            <wp:docPr id="1" name="Obraz 1" descr="C:\Users\Professional\Desktop\pjn\lab8\Figure_1.png"/>
+            <wp:docPr id="3" name="Obraz 3" descr="C:\Users\Professional\Desktop\pjn\lab8\Figure_1.png"/>
             <wp:cNvGraphicFramePr>
               <a:graphicFrameLocks xmlns:a="http://schemas.openxmlformats.org/drawingml/2006/main" noChangeAspect="1"/>
             </wp:cNvGraphicFramePr>
@@ -2567,6 +2570,8 @@
           </wp:inline>
         </w:drawing>
       </w:r>
+      <w:bookmarkStart w:id="0" w:name="_GoBack"/>
+      <w:bookmarkEnd w:id="0"/>
     </w:p>
     <w:p>
       <w:pPr>
@@ -3643,8 +3648,6 @@
       <w:r>
         <w:t xml:space="preserve"> sądami. Po ekstrakcji informacji można wywnioskować jakiego typu jest to tekst.</w:t>
       </w:r>
-      <w:bookmarkStart w:id="0" w:name="_GoBack"/>
-      <w:bookmarkEnd w:id="0"/>
     </w:p>
     <w:sectPr>
       <w:pgSz w:w="11906" w:h="16838"/>

</xml_diff>